<commit_message>
- updated wrongly written output
</commit_message>
<xml_diff>
--- a/Assignments/Assignment 2.2 - queue/Instructions.docx
+++ b/Assignments/Assignment 2.2 - queue/Instructions.docx
@@ -3,6 +3,7 @@
 <w:document xmlns:wpc="http://schemas.microsoft.com/office/word/2010/wordprocessingCanvas" xmlns:mc="http://schemas.openxmlformats.org/markup-compatibility/2006" xmlns:o="urn:schemas-microsoft-com:office:office" xmlns:r="http://schemas.openxmlformats.org/officeDocument/2006/relationships" xmlns:m="http://schemas.openxmlformats.org/officeDocument/2006/math" xmlns:v="urn:schemas-microsoft-com:vml" xmlns:wp14="http://schemas.microsoft.com/office/word/2010/wordprocessingDrawing" xmlns:wp="http://schemas.openxmlformats.org/drawingml/2006/wordprocessingDrawing" xmlns:w10="urn:schemas-microsoft-com:office:word" xmlns:w="http://schemas.openxmlformats.org/wordprocessingml/2006/main" xmlns:w14="http://schemas.microsoft.com/office/word/2010/wordml" xmlns:w15="http://schemas.microsoft.com/office/word/2012/wordml" xmlns:wpg="http://schemas.microsoft.com/office/word/2010/wordprocessingGroup" xmlns:wpi="http://schemas.microsoft.com/office/word/2010/wordprocessingInk" xmlns:wne="http://schemas.microsoft.com/office/word/2006/wordml" xmlns:wps="http://schemas.microsoft.com/office/word/2010/wordprocessingShape" mc:Ignorable="w14 w15 wp14">
   <w:body>
     <w:p>
+      <w:bookmarkStart w:id="0" w:name="_GoBack"/>
       <w:r>
         <w:rPr>
           <w:b/>
@@ -198,7 +199,10 @@
               <w:t xml:space="preserve">After 200 seconds: </w:t>
             </w:r>
             <w:r>
-              <w:t>10069</w:t>
+              <w:t>100</w:t>
+            </w:r>
+            <w:r>
+              <w:t>85</w:t>
             </w:r>
           </w:p>
           <w:p>
@@ -206,16 +210,17 @@
               <w:t xml:space="preserve">After 400 seconds: </w:t>
             </w:r>
             <w:r>
-              <w:t>10069</w:t>
+              <w:t>100</w:t>
+            </w:r>
+            <w:r>
+              <w:t>85</w:t>
             </w:r>
           </w:p>
         </w:tc>
       </w:tr>
+      <w:bookmarkEnd w:id="0"/>
     </w:tbl>
-    <w:p>
-      <w:bookmarkStart w:id="0" w:name="_GoBack"/>
-      <w:bookmarkEnd w:id="0"/>
-    </w:p>
+    <w:p/>
     <w:sectPr>
       <w:pgSz w:w="12240" w:h="15840"/>
       <w:pgMar w:top="1440" w:right="1440" w:bottom="1440" w:left="1440" w:header="720" w:footer="720" w:gutter="0"/>

</xml_diff>